<commit_message>
Regular Backup on 29.01.2023
</commit_message>
<xml_diff>
--- a/Project Managment Info.docx
+++ b/Project Managment Info.docx
@@ -341,7 +341,46 @@
         <w:t>entity diagram, flow chart</w:t>
         <w:tab/>
         <w:tab/>
+      </w:r>
+      <w:r>
+        <w:rPr>
+          <w:rStyle w:val="InternetLink"/>
+        </w:rPr>
         <w:t>https://app.diagrams.net/</w:t>
+      </w:r>
+    </w:p>
+    <w:p>
+      <w:pPr>
+        <w:pStyle w:val="ListParagraph"/>
+        <w:numPr>
+          <w:ilvl w:val="0"/>
+          <w:numId w:val="1"/>
+        </w:numPr>
+        <w:bidi w:val="0"/>
+        <w:rPr/>
+      </w:pPr>
+      <w:r>
+        <w:rPr/>
+        <w:t>Research data</w:t>
+        <w:tab/>
+        <w:tab/>
+        <w:t xml:space="preserve">IEEE Explore, CVPR, sci-hub, </w:t>
+      </w:r>
+      <w:r>
+        <w:rPr/>
+        <w:t xml:space="preserve">researchgate, </w:t>
+      </w:r>
+      <w:hyperlink r:id="rId2">
+        <w:r>
+          <w:rPr>
+            <w:rStyle w:val="InternetLink"/>
+          </w:rPr>
+          <w:t>https://www.authorea.com/</w:t>
+        </w:r>
+      </w:hyperlink>
+      <w:r>
+        <w:rPr/>
+        <w:t>, https://www.authorea.com/</w:t>
       </w:r>
     </w:p>
     <w:p>
@@ -1195,6 +1234,7 @@
     <w:rsid w:val="00422231"/>
     <w:pPr>
       <w:widowControl/>
+      <w:suppressAutoHyphens w:val="true"/>
       <w:bidi w:val="0"/>
       <w:spacing w:lineRule="auto" w:line="259" w:before="0" w:after="160"/>
       <w:jc w:val="left"/>
@@ -1215,6 +1255,14 @@
     <w:unhideWhenUsed/>
     <w:qFormat/>
     <w:rPr/>
+  </w:style>
+  <w:style w:type="character" w:styleId="InternetLink">
+    <w:name w:val="Hyperlink"/>
+    <w:rPr>
+      <w:color w:val="000080"/>
+      <w:u w:val="single"/>
+      <w:lang w:val="zxx" w:eastAsia="zxx" w:bidi="zxx"/>
+    </w:rPr>
   </w:style>
   <w:style w:type="paragraph" w:styleId="Heading">
     <w:name w:val="Heading"/>

</xml_diff>

<commit_message>
Added some information regarding the project management
</commit_message>
<xml_diff>
--- a/Project Managment Info.docx
+++ b/Project Managment Info.docx
@@ -98,14 +98,53 @@
       </w:r>
       <w:r>
         <w:rPr/>
-        <w:t xml:space="preserve">, materialize css, foundation, </w:t>
-        <w:tab/>
-        <w:tab/>
-        <w:tab/>
-        <w:tab/>
-        <w:tab/>
-        <w:tab/>
-        <w:t>sementic, react-bootstrap</w:t>
+        <w:t>, materialize css, foundation, sementic, react-bootstrap</w:t>
+      </w:r>
+    </w:p>
+    <w:p>
+      <w:pPr>
+        <w:pStyle w:val="ListParagraph"/>
+        <w:numPr>
+          <w:ilvl w:val="0"/>
+          <w:numId w:val="1"/>
+        </w:numPr>
+        <w:rPr/>
+      </w:pPr>
+      <w:r>
+        <w:rPr/>
+        <w:t>Frontend design and code</w:t>
+        <w:tab/>
+        <w:tab/>
+      </w:r>
+      <w:hyperlink r:id="rId2">
+        <w:r>
+          <w:rPr>
+            <w:rStyle w:val="InternetLink"/>
+          </w:rPr>
+          <w:t>https://www.figma.com/</w:t>
+        </w:r>
+      </w:hyperlink>
+      <w:r>
+        <w:rPr/>
+        <w:t xml:space="preserve">, </w:t>
+      </w:r>
+      <w:hyperlink r:id="rId3">
+        <w:r>
+          <w:rPr>
+            <w:rStyle w:val="InternetLink"/>
+          </w:rPr>
+          <w:t>https://www.animaapp.com/</w:t>
+        </w:r>
+      </w:hyperlink>
+      <w:hyperlink r:id="rId4">
+        <w:r>
+          <w:rPr/>
+          <w:t xml:space="preserve">, </w:t>
+        </w:r>
+      </w:hyperlink>
+      <w:r>
+        <w:rPr/>
+        <w:t>sanity.io, headleass cms</w:t>
       </w:r>
     </w:p>
     <w:p>
@@ -464,7 +503,7 @@
         <w:tab/>
         <w:t xml:space="preserve">researchgate, </w:t>
       </w:r>
-      <w:hyperlink r:id="rId2">
+      <w:hyperlink r:id="rId5">
         <w:r>
           <w:rPr>
             <w:rStyle w:val="InternetLink"/>
@@ -484,7 +523,7 @@
         <w:tab/>
         <w:tab/>
       </w:r>
-      <w:hyperlink r:id="rId3">
+      <w:hyperlink r:id="rId6">
         <w:r>
           <w:rPr>
             <w:rStyle w:val="InternetLink"/>
@@ -507,7 +546,7 @@
         <w:tab/>
         <w:tab/>
       </w:r>
-      <w:hyperlink r:id="rId4">
+      <w:hyperlink r:id="rId7">
         <w:r>
           <w:rPr>
             <w:rStyle w:val="InternetLink"/>
@@ -530,7 +569,7 @@
         <w:tab/>
         <w:tab/>
       </w:r>
-      <w:hyperlink r:id="rId5">
+      <w:hyperlink r:id="rId8">
         <w:r>
           <w:rPr>
             <w:rStyle w:val="InternetLink"/>
@@ -553,7 +592,7 @@
         <w:tab/>
         <w:tab/>
       </w:r>
-      <w:hyperlink r:id="rId6">
+      <w:hyperlink r:id="rId9">
         <w:r>
           <w:rPr>
             <w:rStyle w:val="InternetLink"/>

</xml_diff>

<commit_message>
Started with eda of the zomato dataset
</commit_message>
<xml_diff>
--- a/Project Managment Info.docx
+++ b/Project Managment Info.docx
@@ -136,15 +136,9 @@
           <w:t>https://www.animaapp.com/</w:t>
         </w:r>
       </w:hyperlink>
-      <w:hyperlink r:id="rId4">
-        <w:r>
-          <w:rPr/>
-          <w:t xml:space="preserve">, </w:t>
-        </w:r>
-      </w:hyperlink>
-      <w:r>
-        <w:rPr/>
-        <w:t>sanity.io, headleass cms</w:t>
+      <w:r>
+        <w:rPr/>
+        <w:t>, sanity.io, headleass cms</w:t>
       </w:r>
     </w:p>
     <w:p>
@@ -502,6 +496,26 @@
         <w:tab/>
         <w:tab/>
         <w:t xml:space="preserve">researchgate, </w:t>
+      </w:r>
+      <w:hyperlink r:id="rId4">
+        <w:r>
+          <w:rPr>
+            <w:rStyle w:val="InternetLink"/>
+            <w:u w:val="none"/>
+          </w:rPr>
+          <w:t>https://www.authorea.com/</w:t>
+        </w:r>
+      </w:hyperlink>
+      <w:r>
+        <w:rPr>
+          <w:u w:val="none"/>
+        </w:rPr>
+        <w:t xml:space="preserve">, </w:t>
+        <w:tab/>
+        <w:tab/>
+        <w:tab/>
+        <w:tab/>
+        <w:tab/>
       </w:r>
       <w:hyperlink r:id="rId5">
         <w:r>
@@ -514,26 +528,6 @@
       </w:hyperlink>
       <w:r>
         <w:rPr>
-          <w:u w:val="none"/>
-        </w:rPr>
-        <w:t xml:space="preserve">, </w:t>
-        <w:tab/>
-        <w:tab/>
-        <w:tab/>
-        <w:tab/>
-        <w:tab/>
-      </w:r>
-      <w:hyperlink r:id="rId6">
-        <w:r>
-          <w:rPr>
-            <w:rStyle w:val="InternetLink"/>
-            <w:u w:val="none"/>
-          </w:rPr>
-          <w:t>https://www.authorea.com/</w:t>
-        </w:r>
-      </w:hyperlink>
-      <w:r>
-        <w:rPr>
           <w:rStyle w:val="InternetLink"/>
           <w:u w:val="none"/>
         </w:rPr>
@@ -546,7 +540,7 @@
         <w:tab/>
         <w:tab/>
       </w:r>
-      <w:hyperlink r:id="rId7">
+      <w:hyperlink r:id="rId6">
         <w:r>
           <w:rPr>
             <w:rStyle w:val="InternetLink"/>
@@ -569,7 +563,7 @@
         <w:tab/>
         <w:tab/>
       </w:r>
-      <w:hyperlink r:id="rId8">
+      <w:hyperlink r:id="rId7">
         <w:r>
           <w:rPr>
             <w:rStyle w:val="InternetLink"/>
@@ -592,7 +586,7 @@
         <w:tab/>
         <w:tab/>
       </w:r>
-      <w:hyperlink r:id="rId9">
+      <w:hyperlink r:id="rId8">
         <w:r>
           <w:rPr>
             <w:rStyle w:val="InternetLink"/>
@@ -614,8 +608,113 @@
         <w:tab/>
         <w:tab/>
         <w:tab/>
-        <w:t>https://medium.com/</w:t>
-      </w:r>
+      </w:r>
+      <w:hyperlink r:id="rId9">
+        <w:r>
+          <w:rPr>
+            <w:rStyle w:val="InternetLink"/>
+            <w:u w:val="none"/>
+          </w:rPr>
+          <w:t>https://medium.com/</w:t>
+        </w:r>
+      </w:hyperlink>
+      <w:r>
+        <w:rPr>
+          <w:rStyle w:val="InternetLink"/>
+          <w:u w:val="none"/>
+        </w:rPr>
+        <w:t xml:space="preserve">, </w:t>
+        <w:tab/>
+        <w:tab/>
+        <w:tab/>
+        <w:tab/>
+        <w:tab/>
+        <w:tab/>
+        <w:tab/>
+        <w:tab/>
+      </w:r>
+      <w:hyperlink r:id="rId10">
+        <w:r>
+          <w:rPr>
+            <w:rStyle w:val="InternetLink"/>
+            <w:u w:val="none"/>
+          </w:rPr>
+          <w:t>https://www.hindawi.com/journals/</w:t>
+        </w:r>
+      </w:hyperlink>
+      <w:r>
+        <w:rPr>
+          <w:rStyle w:val="InternetLink"/>
+          <w:u w:val="none"/>
+        </w:rPr>
+        <w:t xml:space="preserve">, </w:t>
+      </w:r>
+      <w:hyperlink r:id="rId11">
+        <w:r>
+          <w:rPr>
+            <w:rStyle w:val="InternetLink"/>
+            <w:u w:val="none"/>
+          </w:rPr>
+          <w:t>https://onlinelibrary.wiley.com/</w:t>
+        </w:r>
+      </w:hyperlink>
+      <w:r>
+        <w:rPr>
+          <w:rStyle w:val="InternetLink"/>
+          <w:u w:val="none"/>
+        </w:rPr>
+        <w:t xml:space="preserve">, </w:t>
+      </w:r>
+      <w:hyperlink r:id="rId12">
+        <w:r>
+          <w:rPr>
+            <w:rStyle w:val="InternetLink"/>
+            <w:u w:val="none"/>
+          </w:rPr>
+          <w:t>https://www.jstor.org/site/artstor/</w:t>
+        </w:r>
+      </w:hyperlink>
+      <w:r>
+        <w:rPr>
+          <w:rStyle w:val="InternetLink"/>
+          <w:u w:val="none"/>
+        </w:rPr>
+        <w:t xml:space="preserve">, </w:t>
+      </w:r>
+      <w:hyperlink r:id="rId13">
+        <w:r>
+          <w:rPr>
+            <w:rStyle w:val="InternetLink"/>
+            <w:u w:val="none"/>
+          </w:rPr>
+          <w:t>https://www.nlm.nih.gov/medline/medline_overview.html</w:t>
+        </w:r>
+      </w:hyperlink>
+      <w:r>
+        <w:rPr>
+          <w:rStyle w:val="InternetLink"/>
+          <w:u w:val="none"/>
+        </w:rPr>
+        <w:t xml:space="preserve">, </w:t>
+      </w:r>
+      <w:hyperlink r:id="rId14">
+        <w:r>
+          <w:rPr>
+            <w:rStyle w:val="InternetLink"/>
+            <w:u w:val="none"/>
+          </w:rPr>
+          <w:t>https://muse.jhu.edu/</w:t>
+        </w:r>
+      </w:hyperlink>
+      <w:hyperlink r:id="rId15">
+        <w:r>
+          <w:rPr>
+            <w:rStyle w:val="InternetLink"/>
+            <w:u w:val="none"/>
+          </w:rPr>
+          <w:t xml:space="preserve">, </w:t>
+        </w:r>
+      </w:hyperlink>
     </w:p>
     <w:p>
       <w:pPr>

</xml_diff>

<commit_message>
Updated research papers about reinforcement learning but remained to sort
</commit_message>
<xml_diff>
--- a/Project Managment Info.docx
+++ b/Project Managment Info.docx
@@ -706,13 +706,29 @@
           <w:t>https://muse.jhu.edu/</w:t>
         </w:r>
       </w:hyperlink>
+      <w:r>
+        <w:rPr>
+          <w:rStyle w:val="InternetLink"/>
+          <w:u w:val="none"/>
+        </w:rPr>
+        <w:t xml:space="preserve">, </w:t>
+      </w:r>
       <w:hyperlink r:id="rId15">
         <w:r>
           <w:rPr>
             <w:rStyle w:val="InternetLink"/>
             <w:u w:val="none"/>
           </w:rPr>
-          <w:t xml:space="preserve">, </w:t>
+          <w:t>https://peerj.com/</w:t>
+        </w:r>
+      </w:hyperlink>
+      <w:hyperlink r:id="rId16">
+        <w:r>
+          <w:rPr>
+            <w:rStyle w:val="InternetLink"/>
+            <w:u w:val="none"/>
+          </w:rPr>
+          <w:t>, https://www.ncbi.nlm.nih.gov/</w:t>
         </w:r>
       </w:hyperlink>
     </w:p>

</xml_diff>

<commit_message>
Added the bookmarks file and also added the status of research paper readings
</commit_message>
<xml_diff>
--- a/Project Managment Info.docx
+++ b/Project Managment Info.docx
@@ -487,7 +487,18 @@
         <w:tab/>
         <w:tab/>
         <w:tab/>
-        <w:t xml:space="preserve">IEEE Explore, CVPR, sci-hub, </w:t>
+        <w:t xml:space="preserve">IEEE Explore, CVPR, </w:t>
+      </w:r>
+      <w:r>
+        <w:rPr>
+          <w:b/>
+          <w:bCs/>
+        </w:rPr>
+        <w:t>sci-hub</w:t>
+      </w:r>
+      <w:r>
+        <w:rPr/>
+        <w:t xml:space="preserve">, </w:t>
         <w:tab/>
         <w:tab/>
         <w:tab/>
@@ -496,6 +507,10 @@
         <w:tab/>
         <w:tab/>
         <w:t xml:space="preserve">researchgate, </w:t>
+      </w:r>
+      <w:r>
+        <w:rPr/>
+        <w:softHyphen/>
       </w:r>
       <w:hyperlink r:id="rId4">
         <w:r>
@@ -503,7 +518,7 @@
             <w:rStyle w:val="InternetLink"/>
             <w:u w:val="none"/>
           </w:rPr>
-          <w:t>https://www.authorea.com/</w:t>
+          <w:t>/</w:t>
         </w:r>
       </w:hyperlink>
       <w:r>
@@ -722,15 +737,13 @@
           <w:t>https://peerj.com/</w:t>
         </w:r>
       </w:hyperlink>
-      <w:hyperlink r:id="rId16">
-        <w:r>
-          <w:rPr>
-            <w:rStyle w:val="InternetLink"/>
-            <w:u w:val="none"/>
-          </w:rPr>
-          <w:t>, https://www.ncbi.nlm.nih.gov/</w:t>
-        </w:r>
-      </w:hyperlink>
+      <w:r>
+        <w:rPr>
+          <w:rStyle w:val="InternetLink"/>
+          <w:u w:val="none"/>
+        </w:rPr>
+        <w:t>, https://www.ncbi.nlm.nih.gov/</w:t>
+      </w:r>
     </w:p>
     <w:p>
       <w:pPr>

</xml_diff>

<commit_message>
Taked backup of bookmarks and also added some papers in deconv project
</commit_message>
<xml_diff>
--- a/Project Managment Info.docx
+++ b/Project Managment Info.docx
@@ -507,9 +507,6 @@
         <w:tab/>
         <w:tab/>
         <w:t xml:space="preserve">researchgate, </w:t>
-      </w:r>
-      <w:r>
-        <w:rPr/>
         <w:softHyphen/>
       </w:r>
       <w:hyperlink r:id="rId4">
@@ -882,6 +879,62 @@
         <w:tab/>
         <w:tab/>
         <w:t>Github, replit</w:t>
+      </w:r>
+    </w:p>
+    <w:p>
+      <w:pPr>
+        <w:pStyle w:val="ListParagraph"/>
+        <w:numPr>
+          <w:ilvl w:val="0"/>
+          <w:numId w:val="1"/>
+        </w:numPr>
+        <w:bidi w:val="0"/>
+        <w:rPr/>
+      </w:pPr>
+      <w:r>
+        <w:rPr/>
+        <w:t xml:space="preserve">Plaginasim Checker </w:t>
+        <w:tab/>
+        <w:tab/>
+        <w:t>---</w:t>
+      </w:r>
+    </w:p>
+    <w:p>
+      <w:pPr>
+        <w:pStyle w:val="ListParagraph"/>
+        <w:numPr>
+          <w:ilvl w:val="0"/>
+          <w:numId w:val="1"/>
+        </w:numPr>
+        <w:bidi w:val="0"/>
+        <w:rPr/>
+      </w:pPr>
+      <w:r>
+        <w:rPr/>
+        <w:t>Graph maker for research paper</w:t>
+        <w:tab/>
+        <w:tab/>
+        <w:t>originlab.com</w:t>
+      </w:r>
+    </w:p>
+    <w:p>
+      <w:pPr>
+        <w:pStyle w:val="ListParagraph"/>
+        <w:numPr>
+          <w:ilvl w:val="0"/>
+          <w:numId w:val="1"/>
+        </w:numPr>
+        <w:bidi w:val="0"/>
+        <w:rPr/>
+      </w:pPr>
+      <w:r>
+        <w:rPr/>
+        <w:t>Research help tool</w:t>
+        <w:tab/>
+        <w:tab/>
+        <w:tab/>
+        <w:tab/>
+        <w:t>researchrabit.ai</w:t>
       </w:r>
     </w:p>
     <w:p>

</xml_diff>

<commit_message>
Added the pdfs of courses
</commit_message>
<xml_diff>
--- a/Project Managment Info.docx
+++ b/Project Managment Info.docx
@@ -353,7 +353,11 @@
         <w:tab/>
         <w:tab/>
         <w:tab/>
-        <w:t>font awesome, toptal.com</w:t>
+        <w:t xml:space="preserve">font awesome, toptal.com, </w:t>
+      </w:r>
+      <w:r>
+        <w:rPr/>
+        <w:t>pixelbay</w:t>
       </w:r>
     </w:p>
     <w:p>
@@ -934,7 +938,14 @@
         <w:tab/>
         <w:tab/>
         <w:tab/>
-        <w:t>researchrabit.ai</w:t>
+        <w:t xml:space="preserve">researchrabit.ai, </w:t>
+      </w:r>
+      <w:r>
+        <w:rPr>
+          <w:b/>
+          <w:bCs/>
+        </w:rPr>
+        <w:t>scispace</w:t>
       </w:r>
     </w:p>
     <w:p>

</xml_diff>